<commit_message>
Intento de que funcione el plan. No va. Y reflexión completa al 100%
</commit_message>
<xml_diff>
--- a/Reflexion integracion PDDL planner con Path planner.docx
+++ b/Reflexion integracion PDDL planner con Path planner.docx
@@ -33,47 +33,13 @@
         </w:rPr>
         <w:t xml:space="preserve">PL3 - </w:t>
       </w:r>
-      <w:proofErr w:type="spellStart"/>
       <w:r>
         <w:rPr>
           <w:b/>
           <w:sz w:val="36"/>
         </w:rPr>
-        <w:t>Integrate</w:t>
-      </w:r>
-      <w:proofErr w:type="spellEnd"/>
-      <w:r>
-        <w:rPr>
-          <w:b/>
-          <w:sz w:val="36"/>
-        </w:rPr>
-        <w:t xml:space="preserve"> </w:t>
-      </w:r>
-      <w:proofErr w:type="spellStart"/>
-      <w:r>
-        <w:rPr>
-          <w:b/>
-          <w:sz w:val="36"/>
-        </w:rPr>
-        <w:t>path-planning</w:t>
-      </w:r>
-      <w:proofErr w:type="spellEnd"/>
-      <w:r>
-        <w:rPr>
-          <w:b/>
-          <w:sz w:val="36"/>
-        </w:rPr>
-        <w:t xml:space="preserve"> and </w:t>
-      </w:r>
-      <w:proofErr w:type="spellStart"/>
-      <w:r>
-        <w:rPr>
-          <w:b/>
-          <w:sz w:val="36"/>
-        </w:rPr>
-        <w:t>task-planning</w:t>
-      </w:r>
-      <w:proofErr w:type="spellEnd"/>
+        <w:t>Integrate path-planning and task-planning</w:t>
+      </w:r>
     </w:p>
     <w:p>
       <w:pPr>
@@ -241,6 +207,13 @@
         </w:rPr>
         <w:t>Guillermo Perales</w:t>
       </w:r>
+      <w:r>
+        <w:rPr>
+          <w:i/>
+          <w:sz w:val="28"/>
+        </w:rPr>
+        <w:t xml:space="preserve"> Gallar</w:t>
+      </w:r>
     </w:p>
     <w:p>
       <w:pPr>
@@ -264,6 +237,13 @@
         </w:rPr>
         <w:t>o</w:t>
       </w:r>
+      <w:r>
+        <w:rPr>
+          <w:i/>
+          <w:sz w:val="28"/>
+        </w:rPr>
+        <w:t xml:space="preserve"> Martín</w:t>
+      </w:r>
     </w:p>
     <w:p>
       <w:pPr>
@@ -281,39 +261,52 @@
     <w:p>
       <w:pPr>
         <w:rPr>
-          <w:sz w:val="32"/>
-        </w:rPr>
-      </w:pPr>
+          <w:sz w:val="24"/>
+          <w:szCs w:val="18"/>
+        </w:rPr>
+      </w:pPr>
+      <w:r>
+        <w:rPr>
+          <w:sz w:val="24"/>
+          <w:szCs w:val="18"/>
+        </w:rPr>
+        <w:lastRenderedPageBreak/>
+        <w:t xml:space="preserve">Lo que hemos realizado en esta práctica se podría denominar como la integración entre path-planning y los planificadores PDDL. </w:t>
+      </w:r>
     </w:p>
     <w:p>
       <w:pPr>
         <w:rPr>
           <w:sz w:val="24"/>
           <w:szCs w:val="18"/>
-        </w:rPr>
-      </w:pPr>
-      <w:r>
-        <w:rPr>
-          <w:sz w:val="24"/>
-          <w:szCs w:val="18"/>
-        </w:rPr>
-        <w:t xml:space="preserve">Lo que hemos realizado en esta práctica se podría denominar como la integración entre </w:t>
-      </w:r>
-      <w:proofErr w:type="spellStart"/>
-      <w:r>
-        <w:rPr>
-          <w:sz w:val="24"/>
-          <w:szCs w:val="18"/>
-        </w:rPr>
-        <w:t>path-planning</w:t>
-      </w:r>
-      <w:proofErr w:type="spellEnd"/>
-      <w:r>
-        <w:rPr>
-          <w:sz w:val="24"/>
-          <w:szCs w:val="18"/>
-        </w:rPr>
-        <w:t xml:space="preserve"> y los planificadores PDDL. </w:t>
+          <w:u w:val="single"/>
+        </w:rPr>
+      </w:pPr>
+      <w:r>
+        <w:rPr>
+          <w:sz w:val="24"/>
+          <w:szCs w:val="18"/>
+          <w:u w:val="single"/>
+        </w:rPr>
+        <w:t xml:space="preserve">Hay que tener en cuenta que estamos planificando y que una vez tenemos un plan debemos </w:t>
+      </w:r>
+      <w:r>
+        <w:rPr>
+          <w:b/>
+          <w:bCs/>
+          <w:sz w:val="24"/>
+          <w:szCs w:val="18"/>
+          <w:u w:val="single"/>
+        </w:rPr>
+        <w:t>ejecutarlo</w:t>
+      </w:r>
+      <w:r>
+        <w:rPr>
+          <w:sz w:val="24"/>
+          <w:szCs w:val="18"/>
+          <w:u w:val="single"/>
+        </w:rPr>
+        <w:t>. Esto es lo que falta, seleccionar un ejecutor y utilizarlo, ya que podría darse el caso de tener que realizar una replanificación si la ejecución no sale como se esperaba con el plan inicial.</w:t>
       </w:r>
     </w:p>
     <w:p>
@@ -321,16 +314,84 @@
         <w:rPr>
           <w:sz w:val="24"/>
           <w:szCs w:val="18"/>
-          <w:u w:val="single"/>
-        </w:rPr>
-      </w:pPr>
-      <w:r>
-        <w:rPr>
-          <w:sz w:val="24"/>
-          <w:szCs w:val="18"/>
-          <w:u w:val="single"/>
-        </w:rPr>
-        <w:t>Hay que tener en cuenta que estamos planificando y que una vez tenemos un plan debemos ejecutarlo. Esto es lo que falta, seleccionar un ejecutor y utilizarlo, ya que podría darse el caso de tener que realizar una replanificación si no la ejecución no sale como se esperaba con el plan inicial.</w:t>
+        </w:rPr>
+      </w:pPr>
+      <w:r>
+        <w:rPr>
+          <w:sz w:val="24"/>
+          <w:szCs w:val="18"/>
+        </w:rPr>
+        <w:t xml:space="preserve">Ya conocíamos que PDDL puede crear planes en referencia a un dominio y un plan concretos, pero </w:t>
+      </w:r>
+      <w:r>
+        <w:rPr>
+          <w:sz w:val="24"/>
+          <w:szCs w:val="18"/>
+        </w:rPr>
+        <w:t xml:space="preserve">tiene dificultades a la hora de </w:t>
+      </w:r>
+      <w:r>
+        <w:rPr>
+          <w:sz w:val="24"/>
+          <w:szCs w:val="18"/>
+        </w:rPr>
+        <w:t xml:space="preserve">obtener el camino óptimo y para eso se utiliza path-planning, </w:t>
+      </w:r>
+      <w:r>
+        <w:rPr>
+          <w:sz w:val="24"/>
+          <w:szCs w:val="18"/>
+        </w:rPr>
+        <w:t>haciendo uso de</w:t>
+      </w:r>
+      <w:r>
+        <w:rPr>
+          <w:sz w:val="24"/>
+          <w:szCs w:val="18"/>
+        </w:rPr>
+        <w:t xml:space="preserve"> divers</w:t>
+      </w:r>
+      <w:r>
+        <w:rPr>
+          <w:sz w:val="24"/>
+          <w:szCs w:val="18"/>
+        </w:rPr>
+        <w:t>o</w:t>
+      </w:r>
+      <w:r>
+        <w:rPr>
+          <w:sz w:val="24"/>
+          <w:szCs w:val="18"/>
+        </w:rPr>
+        <w:t xml:space="preserve">s </w:t>
+      </w:r>
+      <w:r>
+        <w:rPr>
+          <w:sz w:val="24"/>
+          <w:szCs w:val="18"/>
+        </w:rPr>
+        <w:t>algoritmos (Dijkstra, A* y Theta*)</w:t>
+      </w:r>
+      <w:r>
+        <w:rPr>
+          <w:sz w:val="24"/>
+          <w:szCs w:val="18"/>
+        </w:rPr>
+        <w:t xml:space="preserve"> y </w:t>
+      </w:r>
+      <w:r>
+        <w:rPr>
+          <w:sz w:val="24"/>
+          <w:szCs w:val="18"/>
+        </w:rPr>
+        <w:t>heurísticas (Euclidean, Manhattan y Octile)</w:t>
+      </w:r>
+      <w:r>
+        <w:rPr>
+          <w:sz w:val="24"/>
+          <w:szCs w:val="18"/>
+        </w:rPr>
+        <w:t>.</w:t>
       </w:r>
     </w:p>
     <w:p>
@@ -345,83 +406,21 @@
           <w:sz w:val="24"/>
           <w:szCs w:val="18"/>
         </w:rPr>
-        <w:t xml:space="preserve">Ya conocíamos que PDDL puede crear planes en referencia a un dominio y un plan concretos, pero </w:t>
-      </w:r>
-      <w:r>
-        <w:rPr>
-          <w:sz w:val="24"/>
-          <w:szCs w:val="18"/>
-        </w:rPr>
-        <w:t xml:space="preserve">tiene dificultades a la hora de </w:t>
-      </w:r>
-      <w:r>
-        <w:rPr>
-          <w:sz w:val="24"/>
-          <w:szCs w:val="18"/>
-        </w:rPr>
-        <w:t xml:space="preserve">obtener el camino óptimo y para eso se utiliza </w:t>
-      </w:r>
-      <w:proofErr w:type="spellStart"/>
-      <w:r>
-        <w:rPr>
-          <w:sz w:val="24"/>
-          <w:szCs w:val="18"/>
-        </w:rPr>
-        <w:t>path-planning</w:t>
-      </w:r>
-      <w:proofErr w:type="spellEnd"/>
-      <w:r>
-        <w:rPr>
-          <w:sz w:val="24"/>
-          <w:szCs w:val="18"/>
-        </w:rPr>
-        <w:t xml:space="preserve">, </w:t>
-      </w:r>
-      <w:r>
-        <w:rPr>
-          <w:sz w:val="24"/>
-          <w:szCs w:val="18"/>
-        </w:rPr>
-        <w:t>haciendo uso de</w:t>
-      </w:r>
-      <w:r>
-        <w:rPr>
-          <w:sz w:val="24"/>
-          <w:szCs w:val="18"/>
-        </w:rPr>
-        <w:t xml:space="preserve"> diversas heurísticas (</w:t>
-      </w:r>
-      <w:proofErr w:type="spellStart"/>
-      <w:r>
-        <w:rPr>
-          <w:sz w:val="24"/>
-          <w:szCs w:val="18"/>
-        </w:rPr>
-        <w:t>Euclidean</w:t>
-      </w:r>
-      <w:proofErr w:type="spellEnd"/>
-      <w:r>
-        <w:rPr>
-          <w:sz w:val="24"/>
-          <w:szCs w:val="18"/>
-        </w:rPr>
-        <w:t xml:space="preserve">, Manhattan y </w:t>
-      </w:r>
-      <w:proofErr w:type="spellStart"/>
-      <w:r>
-        <w:rPr>
-          <w:sz w:val="24"/>
-          <w:szCs w:val="18"/>
-        </w:rPr>
-        <w:t>Octile</w:t>
-      </w:r>
-      <w:proofErr w:type="spellEnd"/>
-      <w:r>
-        <w:rPr>
-          <w:sz w:val="24"/>
-          <w:szCs w:val="18"/>
-        </w:rPr>
-        <w:t>) y algoritmos (Dijkstra, A* y Theta*).</w:t>
+        <w:t>Hemos observado mediante experimentación cómo, dependiendo tanto del algoritmo como de la heurística que usemos, el resultado a la hora de encontrar el camino cambia, siendo unas opciones mejores en algún caso y peores en otr</w:t>
+      </w:r>
+      <w:r>
+        <w:rPr>
+          <w:sz w:val="24"/>
+          <w:szCs w:val="18"/>
+        </w:rPr>
+        <w:t>o</w:t>
+      </w:r>
+      <w:r>
+        <w:rPr>
+          <w:sz w:val="24"/>
+          <w:szCs w:val="18"/>
+        </w:rPr>
+        <w:t>s, es decir, que no hay una solución estándar óptima para todos los casos.</w:t>
       </w:r>
     </w:p>
     <w:p>
@@ -436,7 +435,62 @@
           <w:sz w:val="24"/>
           <w:szCs w:val="18"/>
         </w:rPr>
-        <w:t>Hemos observado mediante experimentación cómo, dependiendo tanto del algoritmo como de la heurística que usemos, el resultado a la hora de encontrar el camino cambia, siendo unas opciones mejores en algún caso y peores en otras, es decir, que no hay una solución estándar óptima para todos los casos.</w:t>
+        <w:t xml:space="preserve">Se puede observar en las imágenes en la carpeta adjunta </w:t>
+      </w:r>
+      <w:r>
+        <w:rPr>
+          <w:i/>
+          <w:iCs/>
+          <w:sz w:val="24"/>
+          <w:szCs w:val="18"/>
+        </w:rPr>
+        <w:t xml:space="preserve">r2p2 &gt; </w:t>
+      </w:r>
+      <w:r>
+        <w:rPr>
+          <w:i/>
+          <w:iCs/>
+          <w:sz w:val="24"/>
+          <w:szCs w:val="18"/>
+        </w:rPr>
+        <w:t>Imagenes 30 grid inicio 4,4 y final 26,26</w:t>
+      </w:r>
+      <w:r>
+        <w:rPr>
+          <w:sz w:val="24"/>
+          <w:szCs w:val="18"/>
+        </w:rPr>
+        <w:t>, cómo se realizan todos los algoritmos con todas las heurísticas posibles. En estas imágenes aparece también el resultado de la ejecución, donde se puede observar el coste del camino y el total de nodos expandidos, entre otra información relevante con respecto al algoritmo en cuestión.</w:t>
+      </w:r>
+    </w:p>
+    <w:p>
+      <w:pPr>
+        <w:rPr>
+          <w:sz w:val="24"/>
+          <w:szCs w:val="18"/>
+        </w:rPr>
+      </w:pPr>
+      <w:r>
+        <w:rPr>
+          <w:sz w:val="24"/>
+          <w:szCs w:val="18"/>
+        </w:rPr>
+        <w:t xml:space="preserve">Por normal general, la heurística </w:t>
+      </w:r>
+      <w:r>
+        <w:rPr>
+          <w:sz w:val="24"/>
+          <w:szCs w:val="18"/>
+          <w:u w:val="single"/>
+        </w:rPr>
+        <w:t>Octile</w:t>
+      </w:r>
+      <w:r>
+        <w:rPr>
+          <w:sz w:val="24"/>
+          <w:szCs w:val="18"/>
+        </w:rPr>
+        <w:t xml:space="preserve"> es la que mejor resultados nos ha dado.</w:t>
       </w:r>
     </w:p>
     <w:p>

</xml_diff>

<commit_message>
Otra prueba de planning y retoque final de la Reflexión
</commit_message>
<xml_diff>
--- a/Reflexion integracion PDDL planner con Path planner.docx
+++ b/Reflexion integracion PDDL planner con Path planner.docx
@@ -33,13 +33,47 @@
         </w:rPr>
         <w:t xml:space="preserve">PL3 - </w:t>
       </w:r>
+      <w:proofErr w:type="spellStart"/>
       <w:r>
         <w:rPr>
           <w:b/>
           <w:sz w:val="36"/>
         </w:rPr>
-        <w:t>Integrate path-planning and task-planning</w:t>
-      </w:r>
+        <w:t>Integrate</w:t>
+      </w:r>
+      <w:proofErr w:type="spellEnd"/>
+      <w:r>
+        <w:rPr>
+          <w:b/>
+          <w:sz w:val="36"/>
+        </w:rPr>
+        <w:t xml:space="preserve"> </w:t>
+      </w:r>
+      <w:proofErr w:type="spellStart"/>
+      <w:r>
+        <w:rPr>
+          <w:b/>
+          <w:sz w:val="36"/>
+        </w:rPr>
+        <w:t>path-planning</w:t>
+      </w:r>
+      <w:proofErr w:type="spellEnd"/>
+      <w:r>
+        <w:rPr>
+          <w:b/>
+          <w:sz w:val="36"/>
+        </w:rPr>
+        <w:t xml:space="preserve"> and </w:t>
+      </w:r>
+      <w:proofErr w:type="spellStart"/>
+      <w:r>
+        <w:rPr>
+          <w:b/>
+          <w:sz w:val="36"/>
+        </w:rPr>
+        <w:t>task-planning</w:t>
+      </w:r>
+      <w:proofErr w:type="spellEnd"/>
     </w:p>
     <w:p>
       <w:pPr>
@@ -271,7 +305,23 @@
           <w:szCs w:val="18"/>
         </w:rPr>
         <w:lastRenderedPageBreak/>
-        <w:t xml:space="preserve">Lo que hemos realizado en esta práctica se podría denominar como la integración entre path-planning y los planificadores PDDL. </w:t>
+        <w:t xml:space="preserve">Lo que hemos realizado en esta práctica se podría denominar como la integración entre </w:t>
+      </w:r>
+      <w:proofErr w:type="spellStart"/>
+      <w:r>
+        <w:rPr>
+          <w:sz w:val="24"/>
+          <w:szCs w:val="18"/>
+        </w:rPr>
+        <w:t>path-planning</w:t>
+      </w:r>
+      <w:proofErr w:type="spellEnd"/>
+      <w:r>
+        <w:rPr>
+          <w:sz w:val="24"/>
+          <w:szCs w:val="18"/>
+        </w:rPr>
+        <w:t xml:space="preserve"> y los planificadores PDDL. </w:t>
       </w:r>
     </w:p>
     <w:p>
@@ -279,14 +329,12 @@
         <w:rPr>
           <w:sz w:val="24"/>
           <w:szCs w:val="18"/>
-          <w:u w:val="single"/>
-        </w:rPr>
-      </w:pPr>
-      <w:r>
-        <w:rPr>
-          <w:sz w:val="24"/>
-          <w:szCs w:val="18"/>
-          <w:u w:val="single"/>
+        </w:rPr>
+      </w:pPr>
+      <w:r>
+        <w:rPr>
+          <w:sz w:val="24"/>
+          <w:szCs w:val="18"/>
         </w:rPr>
         <w:t xml:space="preserve">Hay que tener en cuenta que estamos planificando y que una vez tenemos un plan debemos </w:t>
       </w:r>
@@ -296,7 +344,6 @@
           <w:bCs/>
           <w:sz w:val="24"/>
           <w:szCs w:val="18"/>
-          <w:u w:val="single"/>
         </w:rPr>
         <w:t>ejecutarlo</w:t>
       </w:r>
@@ -304,9 +351,15 @@
         <w:rPr>
           <w:sz w:val="24"/>
           <w:szCs w:val="18"/>
-          <w:u w:val="single"/>
-        </w:rPr>
-        <w:t>. Esto es lo que falta, seleccionar un ejecutor y utilizarlo, ya que podría darse el caso de tener que realizar una replanificación si la ejecución no sale como se esperaba con el plan inicial.</w:t>
+        </w:rPr>
+        <w:t>.</w:t>
+      </w:r>
+      <w:r>
+        <w:rPr>
+          <w:sz w:val="24"/>
+          <w:szCs w:val="18"/>
+        </w:rPr>
+        <w:t xml:space="preserve"> </w:t>
       </w:r>
     </w:p>
     <w:p>
@@ -321,77 +374,31 @@
           <w:sz w:val="24"/>
           <w:szCs w:val="18"/>
         </w:rPr>
-        <w:t xml:space="preserve">Ya conocíamos que PDDL puede crear planes en referencia a un dominio y un plan concretos, pero </w:t>
-      </w:r>
-      <w:r>
-        <w:rPr>
-          <w:sz w:val="24"/>
-          <w:szCs w:val="18"/>
-        </w:rPr>
-        <w:t xml:space="preserve">tiene dificultades a la hora de </w:t>
-      </w:r>
-      <w:r>
-        <w:rPr>
-          <w:sz w:val="24"/>
-          <w:szCs w:val="18"/>
-        </w:rPr>
-        <w:t xml:space="preserve">obtener el camino óptimo y para eso se utiliza path-planning, </w:t>
-      </w:r>
-      <w:r>
-        <w:rPr>
-          <w:sz w:val="24"/>
-          <w:szCs w:val="18"/>
-        </w:rPr>
-        <w:t>haciendo uso de</w:t>
-      </w:r>
-      <w:r>
-        <w:rPr>
-          <w:sz w:val="24"/>
-          <w:szCs w:val="18"/>
-        </w:rPr>
-        <w:t xml:space="preserve"> divers</w:t>
-      </w:r>
-      <w:r>
-        <w:rPr>
-          <w:sz w:val="24"/>
-          <w:szCs w:val="18"/>
-        </w:rPr>
-        <w:t>o</w:t>
-      </w:r>
-      <w:r>
-        <w:rPr>
-          <w:sz w:val="24"/>
-          <w:szCs w:val="18"/>
-        </w:rPr>
-        <w:t xml:space="preserve">s </w:t>
-      </w:r>
-      <w:r>
-        <w:rPr>
-          <w:sz w:val="24"/>
-          <w:szCs w:val="18"/>
-        </w:rPr>
-        <w:t>algoritmos (Dijkstra, A* y Theta*)</w:t>
-      </w:r>
-      <w:r>
-        <w:rPr>
-          <w:sz w:val="24"/>
-          <w:szCs w:val="18"/>
-        </w:rPr>
-        <w:t xml:space="preserve"> y </w:t>
-      </w:r>
-      <w:r>
-        <w:rPr>
-          <w:sz w:val="24"/>
-          <w:szCs w:val="18"/>
-        </w:rPr>
-        <w:t>heurísticas (Euclidean, Manhattan y Octile)</w:t>
-      </w:r>
-      <w:r>
-        <w:rPr>
-          <w:sz w:val="24"/>
-          <w:szCs w:val="18"/>
-        </w:rPr>
-        <w:t>.</w:t>
+        <w:t>Esto es lo que falta</w:t>
+      </w:r>
+      <w:r>
+        <w:rPr>
+          <w:sz w:val="24"/>
+          <w:szCs w:val="18"/>
+        </w:rPr>
+        <w:t xml:space="preserve">, una </w:t>
+      </w:r>
+      <w:r>
+        <w:rPr>
+          <w:b/>
+          <w:bCs/>
+          <w:sz w:val="24"/>
+          <w:szCs w:val="18"/>
+          <w:u w:val="single"/>
+        </w:rPr>
+        <w:t>Arquitectura de Control</w:t>
+      </w:r>
+      <w:r>
+        <w:rPr>
+          <w:sz w:val="24"/>
+          <w:szCs w:val="18"/>
+        </w:rPr>
+        <w:t xml:space="preserve"> la cual se adapte a cada situación concreta, y si tiene que replanificar que lo haga y ejecute el nuevo plan.</w:t>
       </w:r>
     </w:p>
     <w:p>
@@ -406,21 +413,14 @@
           <w:sz w:val="24"/>
           <w:szCs w:val="18"/>
         </w:rPr>
-        <w:t>Hemos observado mediante experimentación cómo, dependiendo tanto del algoritmo como de la heurística que usemos, el resultado a la hora de encontrar el camino cambia, siendo unas opciones mejores en algún caso y peores en otr</w:t>
-      </w:r>
-      <w:r>
-        <w:rPr>
-          <w:sz w:val="24"/>
-          <w:szCs w:val="18"/>
-        </w:rPr>
-        <w:t>o</w:t>
-      </w:r>
-      <w:r>
-        <w:rPr>
-          <w:sz w:val="24"/>
-          <w:szCs w:val="18"/>
-        </w:rPr>
-        <w:t>s, es decir, que no hay una solución estándar óptima para todos los casos.</w:t>
+        <w:t>Más concretamente</w:t>
+      </w:r>
+      <w:r>
+        <w:rPr>
+          <w:sz w:val="24"/>
+          <w:szCs w:val="18"/>
+        </w:rPr>
+        <w:t>, seleccionar un ejecutor y utilizarlo, ya que podría darse el caso de tener que realizar una replanificación si la ejecución no sale como se esperaba con el plan inicial.</w:t>
       </w:r>
     </w:p>
     <w:p>
@@ -435,6 +435,168 @@
           <w:sz w:val="24"/>
           <w:szCs w:val="18"/>
         </w:rPr>
+        <w:t xml:space="preserve">Ya conocíamos que PDDL puede crear planes en referencia a un dominio y un plan concretos, pero </w:t>
+      </w:r>
+      <w:r>
+        <w:rPr>
+          <w:sz w:val="24"/>
+          <w:szCs w:val="18"/>
+        </w:rPr>
+        <w:t xml:space="preserve">tiene dificultades a la hora de </w:t>
+      </w:r>
+      <w:r>
+        <w:rPr>
+          <w:sz w:val="24"/>
+          <w:szCs w:val="18"/>
+        </w:rPr>
+        <w:t xml:space="preserve">obtener el camino óptimo y para eso se utiliza </w:t>
+      </w:r>
+      <w:proofErr w:type="spellStart"/>
+      <w:r>
+        <w:rPr>
+          <w:sz w:val="24"/>
+          <w:szCs w:val="18"/>
+        </w:rPr>
+        <w:t>path-planning</w:t>
+      </w:r>
+      <w:proofErr w:type="spellEnd"/>
+      <w:r>
+        <w:rPr>
+          <w:sz w:val="24"/>
+          <w:szCs w:val="18"/>
+        </w:rPr>
+        <w:t xml:space="preserve">, </w:t>
+      </w:r>
+      <w:r>
+        <w:rPr>
+          <w:sz w:val="24"/>
+          <w:szCs w:val="18"/>
+        </w:rPr>
+        <w:t>haciendo uso de</w:t>
+      </w:r>
+      <w:r>
+        <w:rPr>
+          <w:sz w:val="24"/>
+          <w:szCs w:val="18"/>
+        </w:rPr>
+        <w:t xml:space="preserve"> divers</w:t>
+      </w:r>
+      <w:r>
+        <w:rPr>
+          <w:sz w:val="24"/>
+          <w:szCs w:val="18"/>
+        </w:rPr>
+        <w:t>o</w:t>
+      </w:r>
+      <w:r>
+        <w:rPr>
+          <w:sz w:val="24"/>
+          <w:szCs w:val="18"/>
+        </w:rPr>
+        <w:t xml:space="preserve">s </w:t>
+      </w:r>
+      <w:r>
+        <w:rPr>
+          <w:sz w:val="24"/>
+          <w:szCs w:val="18"/>
+        </w:rPr>
+        <w:t>algoritmos (Dijkstra, A* y Theta*)</w:t>
+      </w:r>
+      <w:r>
+        <w:rPr>
+          <w:sz w:val="24"/>
+          <w:szCs w:val="18"/>
+        </w:rPr>
+        <w:t xml:space="preserve"> y </w:t>
+      </w:r>
+      <w:r>
+        <w:rPr>
+          <w:sz w:val="24"/>
+          <w:szCs w:val="18"/>
+        </w:rPr>
+        <w:t>heurísticas (</w:t>
+      </w:r>
+      <w:proofErr w:type="spellStart"/>
+      <w:r>
+        <w:rPr>
+          <w:sz w:val="24"/>
+          <w:szCs w:val="18"/>
+        </w:rPr>
+        <w:t>Euclidean</w:t>
+      </w:r>
+      <w:proofErr w:type="spellEnd"/>
+      <w:r>
+        <w:rPr>
+          <w:sz w:val="24"/>
+          <w:szCs w:val="18"/>
+        </w:rPr>
+        <w:t xml:space="preserve">, Manhattan y </w:t>
+      </w:r>
+      <w:proofErr w:type="spellStart"/>
+      <w:r>
+        <w:rPr>
+          <w:sz w:val="24"/>
+          <w:szCs w:val="18"/>
+        </w:rPr>
+        <w:t>Octile</w:t>
+      </w:r>
+      <w:proofErr w:type="spellEnd"/>
+      <w:r>
+        <w:rPr>
+          <w:sz w:val="24"/>
+          <w:szCs w:val="18"/>
+        </w:rPr>
+        <w:t>)</w:t>
+      </w:r>
+      <w:r>
+        <w:rPr>
+          <w:sz w:val="24"/>
+          <w:szCs w:val="18"/>
+        </w:rPr>
+        <w:t>.</w:t>
+      </w:r>
+    </w:p>
+    <w:p>
+      <w:pPr>
+        <w:rPr>
+          <w:sz w:val="24"/>
+          <w:szCs w:val="18"/>
+        </w:rPr>
+      </w:pPr>
+      <w:r>
+        <w:rPr>
+          <w:sz w:val="24"/>
+          <w:szCs w:val="18"/>
+        </w:rPr>
+        <w:t>Hemos observado mediante experimentación cómo, dependiendo tanto del algoritmo como de la heurística que usemos, el resultado a la hora de encontrar el camino cambia, siendo unas opciones mejores en algún caso y peores en otr</w:t>
+      </w:r>
+      <w:r>
+        <w:rPr>
+          <w:sz w:val="24"/>
+          <w:szCs w:val="18"/>
+        </w:rPr>
+        <w:t>o</w:t>
+      </w:r>
+      <w:r>
+        <w:rPr>
+          <w:sz w:val="24"/>
+          <w:szCs w:val="18"/>
+        </w:rPr>
+        <w:t>s, es decir, que no hay una solución estándar óptima para todos los casos.</w:t>
+      </w:r>
+    </w:p>
+    <w:p>
+      <w:pPr>
+        <w:rPr>
+          <w:sz w:val="24"/>
+          <w:szCs w:val="18"/>
+        </w:rPr>
+      </w:pPr>
+      <w:r>
+        <w:rPr>
+          <w:sz w:val="24"/>
+          <w:szCs w:val="18"/>
+        </w:rPr>
         <w:t xml:space="preserve">Se puede observar en las imágenes en la carpeta adjunta </w:t>
       </w:r>
       <w:r>
@@ -446,6 +608,7 @@
         </w:rPr>
         <w:t xml:space="preserve">r2p2 &gt; </w:t>
       </w:r>
+      <w:proofErr w:type="spellStart"/>
       <w:r>
         <w:rPr>
           <w:i/>
@@ -453,7 +616,37 @@
           <w:sz w:val="24"/>
           <w:szCs w:val="18"/>
         </w:rPr>
-        <w:t>Imagenes 30 grid inicio 4,4 y final 26,26</w:t>
+        <w:t>Imagenes</w:t>
+      </w:r>
+      <w:proofErr w:type="spellEnd"/>
+      <w:r>
+        <w:rPr>
+          <w:i/>
+          <w:iCs/>
+          <w:sz w:val="24"/>
+          <w:szCs w:val="18"/>
+        </w:rPr>
+        <w:t xml:space="preserve"> 30 </w:t>
+      </w:r>
+      <w:proofErr w:type="spellStart"/>
+      <w:r>
+        <w:rPr>
+          <w:i/>
+          <w:iCs/>
+          <w:sz w:val="24"/>
+          <w:szCs w:val="18"/>
+        </w:rPr>
+        <w:t>grid</w:t>
+      </w:r>
+      <w:proofErr w:type="spellEnd"/>
+      <w:r>
+        <w:rPr>
+          <w:i/>
+          <w:iCs/>
+          <w:sz w:val="24"/>
+          <w:szCs w:val="18"/>
+        </w:rPr>
+        <w:t xml:space="preserve"> inicio 4,4 y final 26,26</w:t>
       </w:r>
       <w:r>
         <w:rPr>
@@ -477,6 +670,7 @@
         </w:rPr>
         <w:t xml:space="preserve">Por normal general, la heurística </w:t>
       </w:r>
+      <w:proofErr w:type="spellStart"/>
       <w:r>
         <w:rPr>
           <w:sz w:val="24"/>
@@ -485,6 +679,7 @@
         </w:rPr>
         <w:t>Octile</w:t>
       </w:r>
+      <w:proofErr w:type="spellEnd"/>
       <w:r>
         <w:rPr>
           <w:sz w:val="24"/>

</xml_diff>